<commit_message>
Possible de dessiner sur le stream vidéo
</commit_message>
<xml_diff>
--- a/Documents/Préparation Alphabot2.docx
+++ b/Documents/Préparation Alphabot2.docx
@@ -5,6 +5,7 @@
     <w:sdt>
       <w:sdtPr>
         <w:rPr>
+          <w:rFonts w:ascii="Century Gothic" w:hAnsi="Century Gothic"/>
           <w:sz w:val="2"/>
           <w:lang w:val="fr-CH"/>
         </w:rPr>
@@ -16,9 +17,7 @@
       </w:sdtPr>
       <w:sdtEndPr>
         <w:rPr>
-          <w:rFonts w:ascii="Century Gothic" w:hAnsi="Century Gothic"/>
           <w:sz w:val="21"/>
-          <w:lang w:val="en-US"/>
         </w:rPr>
       </w:sdtEndPr>
       <w:sdtContent>
@@ -737,7 +736,7 @@
               <w:noProof/>
               <w:sz w:val="22"/>
               <w:szCs w:val="22"/>
-              <w:lang w:val="fr-CH" w:eastAsia="fr-CH"/>
+              <w:lang w:eastAsia="fr-CH"/>
             </w:rPr>
           </w:pPr>
           <w:r>
@@ -749,7 +748,7 @@
           <w:r>
             <w:fldChar w:fldCharType="separate"/>
           </w:r>
-          <w:hyperlink w:anchor="_Toc8052444" w:history="1">
+          <w:hyperlink w:anchor="_Toc8198617" w:history="1">
             <w:r>
               <w:rPr>
                 <w:rStyle w:val="Lienhypertexte"/>
@@ -776,7 +775,7 @@
                 <w:noProof/>
                 <w:webHidden/>
               </w:rPr>
-              <w:instrText xml:space="preserve"> PAGEREF _Toc8052444 \h </w:instrText>
+              <w:instrText xml:space="preserve"> PAGEREF _Toc8198617 \h </w:instrText>
             </w:r>
             <w:r>
               <w:rPr>
@@ -818,10 +817,10 @@
               <w:noProof/>
               <w:sz w:val="22"/>
               <w:szCs w:val="22"/>
-              <w:lang w:val="fr-CH" w:eastAsia="fr-CH"/>
+              <w:lang w:eastAsia="fr-CH"/>
             </w:rPr>
           </w:pPr>
-          <w:hyperlink w:anchor="_Toc8052445" w:history="1">
+          <w:hyperlink w:anchor="_Toc8198618" w:history="1">
             <w:r>
               <w:rPr>
                 <w:rStyle w:val="Lienhypertexte"/>
@@ -848,7 +847,7 @@
                 <w:noProof/>
                 <w:webHidden/>
               </w:rPr>
-              <w:instrText xml:space="preserve"> PAGEREF _Toc8052445 \h </w:instrText>
+              <w:instrText xml:space="preserve"> PAGEREF _Toc8198618 \h </w:instrText>
             </w:r>
             <w:r>
               <w:rPr>
@@ -887,10 +886,10 @@
               <w:noProof/>
               <w:sz w:val="22"/>
               <w:szCs w:val="22"/>
-              <w:lang w:val="fr-CH" w:eastAsia="fr-CH"/>
+              <w:lang w:eastAsia="fr-CH"/>
             </w:rPr>
           </w:pPr>
-          <w:hyperlink w:anchor="_Toc8052446" w:history="1">
+          <w:hyperlink w:anchor="_Toc8198619" w:history="1">
             <w:r>
               <w:rPr>
                 <w:rStyle w:val="Lienhypertexte"/>
@@ -917,7 +916,7 @@
                 <w:noProof/>
                 <w:webHidden/>
               </w:rPr>
-              <w:instrText xml:space="preserve"> PAGEREF _Toc8052446 \h </w:instrText>
+              <w:instrText xml:space="preserve"> PAGEREF _Toc8198619 \h </w:instrText>
             </w:r>
             <w:r>
               <w:rPr>
@@ -959,10 +958,10 @@
               <w:noProof/>
               <w:sz w:val="22"/>
               <w:szCs w:val="22"/>
-              <w:lang w:val="fr-CH" w:eastAsia="fr-CH"/>
+              <w:lang w:eastAsia="fr-CH"/>
             </w:rPr>
           </w:pPr>
-          <w:hyperlink w:anchor="_Toc8052447" w:history="1">
+          <w:hyperlink w:anchor="_Toc8198620" w:history="1">
             <w:r>
               <w:rPr>
                 <w:rStyle w:val="Lienhypertexte"/>
@@ -989,7 +988,7 @@
                 <w:noProof/>
                 <w:webHidden/>
               </w:rPr>
-              <w:instrText xml:space="preserve"> PAGEREF _Toc8052447 \h </w:instrText>
+              <w:instrText xml:space="preserve"> PAGEREF _Toc8198620 \h </w:instrText>
             </w:r>
             <w:r>
               <w:rPr>
@@ -1031,10 +1030,10 @@
               <w:noProof/>
               <w:sz w:val="22"/>
               <w:szCs w:val="22"/>
-              <w:lang w:val="fr-CH" w:eastAsia="fr-CH"/>
+              <w:lang w:eastAsia="fr-CH"/>
             </w:rPr>
           </w:pPr>
-          <w:hyperlink w:anchor="_Toc8052448" w:history="1">
+          <w:hyperlink w:anchor="_Toc8198621" w:history="1">
             <w:r>
               <w:rPr>
                 <w:rStyle w:val="Lienhypertexte"/>
@@ -1061,7 +1060,7 @@
                 <w:noProof/>
                 <w:webHidden/>
               </w:rPr>
-              <w:instrText xml:space="preserve"> PAGEREF _Toc8052448 \h </w:instrText>
+              <w:instrText xml:space="preserve"> PAGEREF _Toc8198621 \h </w:instrText>
             </w:r>
             <w:r>
               <w:rPr>
@@ -1103,10 +1102,10 @@
               <w:noProof/>
               <w:sz w:val="22"/>
               <w:szCs w:val="22"/>
-              <w:lang w:val="fr-CH" w:eastAsia="fr-CH"/>
+              <w:lang w:eastAsia="fr-CH"/>
             </w:rPr>
           </w:pPr>
-          <w:hyperlink w:anchor="_Toc8052449" w:history="1">
+          <w:hyperlink w:anchor="_Toc8198622" w:history="1">
             <w:r>
               <w:rPr>
                 <w:rStyle w:val="Lienhypertexte"/>
@@ -1133,7 +1132,7 @@
                 <w:noProof/>
                 <w:webHidden/>
               </w:rPr>
-              <w:instrText xml:space="preserve"> PAGEREF _Toc8052449 \h </w:instrText>
+              <w:instrText xml:space="preserve"> PAGEREF _Toc8198622 \h </w:instrText>
             </w:r>
             <w:r>
               <w:rPr>
@@ -1175,10 +1174,10 @@
               <w:noProof/>
               <w:sz w:val="22"/>
               <w:szCs w:val="22"/>
-              <w:lang w:val="fr-CH" w:eastAsia="fr-CH"/>
+              <w:lang w:eastAsia="fr-CH"/>
             </w:rPr>
           </w:pPr>
-          <w:hyperlink w:anchor="_Toc8052450" w:history="1">
+          <w:hyperlink w:anchor="_Toc8198623" w:history="1">
             <w:r>
               <w:rPr>
                 <w:rStyle w:val="Lienhypertexte"/>
@@ -1205,7 +1204,7 @@
                 <w:noProof/>
                 <w:webHidden/>
               </w:rPr>
-              <w:instrText xml:space="preserve"> PAGEREF _Toc8052450 \h </w:instrText>
+              <w:instrText xml:space="preserve"> PAGEREF _Toc8198623 \h </w:instrText>
             </w:r>
             <w:r>
               <w:rPr>
@@ -1247,10 +1246,10 @@
               <w:noProof/>
               <w:sz w:val="22"/>
               <w:szCs w:val="22"/>
-              <w:lang w:val="fr-CH" w:eastAsia="fr-CH"/>
+              <w:lang w:eastAsia="fr-CH"/>
             </w:rPr>
           </w:pPr>
-          <w:hyperlink w:anchor="_Toc8052451" w:history="1">
+          <w:hyperlink w:anchor="_Toc8198624" w:history="1">
             <w:r>
               <w:rPr>
                 <w:rStyle w:val="Lienhypertexte"/>
@@ -1277,7 +1276,7 @@
                 <w:noProof/>
                 <w:webHidden/>
               </w:rPr>
-              <w:instrText xml:space="preserve"> PAGEREF _Toc8052451 \h </w:instrText>
+              <w:instrText xml:space="preserve"> PAGEREF _Toc8198624 \h </w:instrText>
             </w:r>
             <w:r>
               <w:rPr>
@@ -1316,10 +1315,10 @@
               <w:noProof/>
               <w:sz w:val="22"/>
               <w:szCs w:val="22"/>
-              <w:lang w:val="fr-CH" w:eastAsia="fr-CH"/>
+              <w:lang w:eastAsia="fr-CH"/>
             </w:rPr>
           </w:pPr>
-          <w:hyperlink w:anchor="_Toc8052452" w:history="1">
+          <w:hyperlink w:anchor="_Toc8198625" w:history="1">
             <w:r>
               <w:rPr>
                 <w:rStyle w:val="Lienhypertexte"/>
@@ -1346,7 +1345,7 @@
                 <w:noProof/>
                 <w:webHidden/>
               </w:rPr>
-              <w:instrText xml:space="preserve"> PAGEREF _Toc8052452 \h </w:instrText>
+              <w:instrText xml:space="preserve"> PAGEREF _Toc8198625 \h </w:instrText>
             </w:r>
             <w:r>
               <w:rPr>
@@ -1388,10 +1387,10 @@
               <w:noProof/>
               <w:sz w:val="22"/>
               <w:szCs w:val="22"/>
-              <w:lang w:val="fr-CH" w:eastAsia="fr-CH"/>
+              <w:lang w:eastAsia="fr-CH"/>
             </w:rPr>
           </w:pPr>
-          <w:hyperlink w:anchor="_Toc8052453" w:history="1">
+          <w:hyperlink w:anchor="_Toc8198626" w:history="1">
             <w:r>
               <w:rPr>
                 <w:rStyle w:val="Lienhypertexte"/>
@@ -1418,7 +1417,7 @@
                 <w:noProof/>
                 <w:webHidden/>
               </w:rPr>
-              <w:instrText xml:space="preserve"> PAGEREF _Toc8052453 \h </w:instrText>
+              <w:instrText xml:space="preserve"> PAGEREF _Toc8198626 \h </w:instrText>
             </w:r>
             <w:r>
               <w:rPr>
@@ -1460,10 +1459,10 @@
               <w:noProof/>
               <w:sz w:val="22"/>
               <w:szCs w:val="22"/>
-              <w:lang w:val="fr-CH" w:eastAsia="fr-CH"/>
+              <w:lang w:eastAsia="fr-CH"/>
             </w:rPr>
           </w:pPr>
-          <w:hyperlink w:anchor="_Toc8052454" w:history="1">
+          <w:hyperlink w:anchor="_Toc8198627" w:history="1">
             <w:r>
               <w:rPr>
                 <w:rStyle w:val="Lienhypertexte"/>
@@ -1490,7 +1489,7 @@
                 <w:noProof/>
                 <w:webHidden/>
               </w:rPr>
-              <w:instrText xml:space="preserve"> PAGEREF _Toc8052454 \h </w:instrText>
+              <w:instrText xml:space="preserve"> PAGEREF _Toc8198627 \h </w:instrText>
             </w:r>
             <w:r>
               <w:rPr>
@@ -1532,10 +1531,10 @@
               <w:noProof/>
               <w:sz w:val="22"/>
               <w:szCs w:val="22"/>
-              <w:lang w:val="fr-CH" w:eastAsia="fr-CH"/>
+              <w:lang w:eastAsia="fr-CH"/>
             </w:rPr>
           </w:pPr>
-          <w:hyperlink w:anchor="_Toc8052455" w:history="1">
+          <w:hyperlink w:anchor="_Toc8198628" w:history="1">
             <w:r>
               <w:rPr>
                 <w:rStyle w:val="Lienhypertexte"/>
@@ -1562,7 +1561,7 @@
                 <w:noProof/>
                 <w:webHidden/>
               </w:rPr>
-              <w:instrText xml:space="preserve"> PAGEREF _Toc8052455 \h </w:instrText>
+              <w:instrText xml:space="preserve"> PAGEREF _Toc8198628 \h </w:instrText>
             </w:r>
             <w:r>
               <w:rPr>
@@ -1601,10 +1600,10 @@
               <w:noProof/>
               <w:sz w:val="22"/>
               <w:szCs w:val="22"/>
-              <w:lang w:val="fr-CH" w:eastAsia="fr-CH"/>
+              <w:lang w:eastAsia="fr-CH"/>
             </w:rPr>
           </w:pPr>
-          <w:hyperlink w:anchor="_Toc8052456" w:history="1">
+          <w:hyperlink w:anchor="_Toc8198629" w:history="1">
             <w:r>
               <w:rPr>
                 <w:rStyle w:val="Lienhypertexte"/>
@@ -1631,7 +1630,7 @@
                 <w:noProof/>
                 <w:webHidden/>
               </w:rPr>
-              <w:instrText xml:space="preserve"> PAGEREF _Toc8052456 \h </w:instrText>
+              <w:instrText xml:space="preserve"> PAGEREF _Toc8198629 \h </w:instrText>
             </w:r>
             <w:r>
               <w:rPr>
@@ -1677,7 +1676,7 @@
       <w:pPr>
         <w:pStyle w:val="Titre1"/>
       </w:pPr>
-      <w:bookmarkStart w:id="0" w:name="_Toc8052444"/>
+      <w:bookmarkStart w:id="0" w:name="_Toc8198617"/>
       <w:r>
         <w:t>Prérequis</w:t>
       </w:r>
@@ -1687,7 +1686,7 @@
       <w:pPr>
         <w:pStyle w:val="Titre2"/>
       </w:pPr>
-      <w:bookmarkStart w:id="1" w:name="_Toc8052445"/>
+      <w:bookmarkStart w:id="1" w:name="_Toc8198618"/>
       <w:r>
         <w:t>Matériel</w:t>
       </w:r>
@@ -1747,7 +1746,7 @@
       <w:pPr>
         <w:pStyle w:val="Titre1"/>
       </w:pPr>
-      <w:bookmarkStart w:id="2" w:name="_Toc8052446"/>
+      <w:bookmarkStart w:id="2" w:name="_Toc8198619"/>
       <w:r>
         <w:t>Mise en place</w:t>
       </w:r>
@@ -1757,7 +1756,7 @@
       <w:pPr>
         <w:pStyle w:val="Titre2"/>
       </w:pPr>
-      <w:bookmarkStart w:id="3" w:name="_Toc8052447"/>
+      <w:bookmarkStart w:id="3" w:name="_Toc8198620"/>
       <w:r>
         <w:t>Système d’exploitation</w:t>
       </w:r>
@@ -1783,7 +1782,7 @@
       <w:pPr>
         <w:pStyle w:val="Titre3"/>
       </w:pPr>
-      <w:bookmarkStart w:id="4" w:name="_Toc8052448"/>
+      <w:bookmarkStart w:id="4" w:name="_Toc8198621"/>
       <w:r>
         <w:lastRenderedPageBreak/>
         <w:t>Configuration</w:t>
@@ -1799,7 +1798,7 @@
         <mc:AlternateContent>
           <mc:Choice Requires="wps">
             <w:drawing>
-              <wp:anchor distT="0" distB="0" distL="114300" distR="114300" simplePos="0" relativeHeight="251666432" behindDoc="0" locked="0" layoutInCell="1" allowOverlap="1" wp14:anchorId="50C9C1F4" wp14:editId="6722932B">
+              <wp:anchor distT="0" distB="0" distL="114300" distR="114300" simplePos="0" relativeHeight="251666432" behindDoc="0" locked="0" layoutInCell="1" allowOverlap="1" wp14:anchorId="169170DC" wp14:editId="64A3612A">
                 <wp:simplePos x="0" y="0"/>
                 <wp:positionH relativeFrom="column">
                   <wp:posOffset>776605</wp:posOffset>
@@ -1845,14 +1844,27 @@
                             <w:r>
                               <w:t xml:space="preserve">Figure </w:t>
                             </w:r>
-                            <w:fldSimple w:instr=" SEQ Figure \* ARABIC ">
-                              <w:r>
-                                <w:rPr>
-                                  <w:noProof/>
-                                </w:rPr>
-                                <w:t>1</w:t>
-                              </w:r>
-                            </w:fldSimple>
+                            <w:r>
+                              <w:fldChar w:fldCharType="begin"/>
+                            </w:r>
+                            <w:r>
+                              <w:instrText xml:space="preserve"> SEQ Figure \* ARABIC </w:instrText>
+                            </w:r>
+                            <w:r>
+                              <w:fldChar w:fldCharType="separate"/>
+                            </w:r>
+                            <w:r>
+                              <w:rPr>
+                                <w:noProof/>
+                              </w:rPr>
+                              <w:t>1</w:t>
+                            </w:r>
+                            <w:r>
+                              <w:rPr>
+                                <w:noProof/>
+                              </w:rPr>
+                              <w:fldChar w:fldCharType="end"/>
+                            </w:r>
                             <w:r>
                               <w:t> : Capture d’écran pour l’accès à la configuration du Raspberry Pi</w:t>
                             </w:r>
@@ -1873,7 +1885,7 @@
           </mc:Choice>
           <mc:Fallback>
             <w:pict>
-              <v:shape w14:anchorId="50C9C1F4" id="Zone de texte 4" o:spid="_x0000_s1028" type="#_x0000_t202" style="position:absolute;margin-left:61.15pt;margin-top:223.45pt;width:350.4pt;height:.05pt;z-index:251666432;visibility:visible;mso-wrap-style:square;mso-wrap-distance-left:9pt;mso-wrap-distance-top:0;mso-wrap-distance-right:9pt;mso-wrap-distance-bottom:0;mso-position-horizontal:absolute;mso-position-horizontal-relative:text;mso-position-vertical:absolute;mso-position-vertical-relative:text;v-text-anchor:top" o:gfxdata="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" stroked="f">
+              <v:shape w14:anchorId="169170DC" id="Zone de texte 4" o:spid="_x0000_s1028" type="#_x0000_t202" style="position:absolute;margin-left:61.15pt;margin-top:223.45pt;width:350.4pt;height:.05pt;z-index:251666432;visibility:visible;mso-wrap-style:square;mso-wrap-distance-left:9pt;mso-wrap-distance-top:0;mso-wrap-distance-right:9pt;mso-wrap-distance-bottom:0;mso-position-horizontal:absolute;mso-position-horizontal-relative:text;mso-position-vertical:absolute;mso-position-vertical-relative:text;v-text-anchor:top" o:gfxdata="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" stroked="f">
                 <v:textbox style="mso-fit-shape-to-text:t" inset="0,0,0,0">
                   <w:txbxContent>
                     <w:p>
@@ -1888,14 +1900,27 @@
                       <w:r>
                         <w:t xml:space="preserve">Figure </w:t>
                       </w:r>
-                      <w:fldSimple w:instr=" SEQ Figure \* ARABIC ">
-                        <w:r>
-                          <w:rPr>
-                            <w:noProof/>
-                          </w:rPr>
-                          <w:t>1</w:t>
-                        </w:r>
-                      </w:fldSimple>
+                      <w:r>
+                        <w:fldChar w:fldCharType="begin"/>
+                      </w:r>
+                      <w:r>
+                        <w:instrText xml:space="preserve"> SEQ Figure \* ARABIC </w:instrText>
+                      </w:r>
+                      <w:r>
+                        <w:fldChar w:fldCharType="separate"/>
+                      </w:r>
+                      <w:r>
+                        <w:rPr>
+                          <w:noProof/>
+                        </w:rPr>
+                        <w:t>1</w:t>
+                      </w:r>
+                      <w:r>
+                        <w:rPr>
+                          <w:noProof/>
+                        </w:rPr>
+                        <w:fldChar w:fldCharType="end"/>
+                      </w:r>
                       <w:r>
                         <w:t> : Capture d’écran pour l’accès à la configuration du Raspberry Pi</w:t>
                       </w:r>
@@ -1914,7 +1939,7 @@
           <w:lang w:eastAsia="fr-CH"/>
         </w:rPr>
         <w:drawing>
-          <wp:anchor distT="0" distB="0" distL="114300" distR="114300" simplePos="0" relativeHeight="251663360" behindDoc="1" locked="0" layoutInCell="1" allowOverlap="1" wp14:anchorId="3474B72E" wp14:editId="7CA44263">
+          <wp:anchor distT="0" distB="0" distL="114300" distR="114300" simplePos="0" relativeHeight="251663360" behindDoc="1" locked="0" layoutInCell="1" allowOverlap="1" wp14:anchorId="6AD37FC4" wp14:editId="4ED9778A">
             <wp:simplePos x="0" y="0"/>
             <wp:positionH relativeFrom="column">
               <wp:posOffset>776605</wp:posOffset>
@@ -2057,7 +2082,7 @@
           <w:u w:color="000000"/>
           <w:bdr w:val="none" w:sz="0" w:space="0" w:color="000000"/>
           <w:shd w:val="clear" w:color="000000" w:fill="000000"/>
-          <w:lang w:val="x-none" w:eastAsia="x-none" w:bidi="x-none"/>
+          <w:lang w:eastAsia="x-none" w:bidi="x-none"/>
         </w:rPr>
       </w:pPr>
       <w:r>
@@ -2068,7 +2093,7 @@
         <mc:AlternateContent>
           <mc:Choice Requires="wps">
             <w:drawing>
-              <wp:anchor distT="0" distB="0" distL="114300" distR="114300" simplePos="0" relativeHeight="251668480" behindDoc="0" locked="0" layoutInCell="1" allowOverlap="1" wp14:anchorId="4493D8A2" wp14:editId="76EAA4AD">
+              <wp:anchor distT="0" distB="0" distL="114300" distR="114300" simplePos="0" relativeHeight="251668480" behindDoc="0" locked="0" layoutInCell="1" allowOverlap="1" wp14:anchorId="07CBD45C" wp14:editId="319E7E20">
                 <wp:simplePos x="0" y="0"/>
                 <wp:positionH relativeFrom="column">
                   <wp:posOffset>776605</wp:posOffset>
@@ -2114,14 +2139,27 @@
                             <w:r>
                               <w:t xml:space="preserve">Figure </w:t>
                             </w:r>
-                            <w:fldSimple w:instr=" SEQ Figure \* ARABIC ">
-                              <w:r>
-                                <w:rPr>
-                                  <w:noProof/>
-                                </w:rPr>
-                                <w:t>2</w:t>
-                              </w:r>
-                            </w:fldSimple>
+                            <w:r>
+                              <w:fldChar w:fldCharType="begin"/>
+                            </w:r>
+                            <w:r>
+                              <w:instrText xml:space="preserve"> SEQ Figure \* ARABIC </w:instrText>
+                            </w:r>
+                            <w:r>
+                              <w:fldChar w:fldCharType="separate"/>
+                            </w:r>
+                            <w:r>
+                              <w:rPr>
+                                <w:noProof/>
+                              </w:rPr>
+                              <w:t>2</w:t>
+                            </w:r>
+                            <w:r>
+                              <w:rPr>
+                                <w:noProof/>
+                              </w:rPr>
+                              <w:fldChar w:fldCharType="end"/>
+                            </w:r>
                             <w:r>
                               <w:t> : Capture d’écran pour les interfaces à activer</w:t>
                             </w:r>
@@ -2142,7 +2180,7 @@
           </mc:Choice>
           <mc:Fallback>
             <w:pict>
-              <v:shape w14:anchorId="4493D8A2" id="Zone de texte 5" o:spid="_x0000_s1029" type="#_x0000_t202" style="position:absolute;margin-left:61.15pt;margin-top:227.65pt;width:350.4pt;height:.05pt;z-index:251668480;visibility:visible;mso-wrap-style:square;mso-wrap-distance-left:9pt;mso-wrap-distance-top:0;mso-wrap-distance-right:9pt;mso-wrap-distance-bottom:0;mso-position-horizontal:absolute;mso-position-horizontal-relative:text;mso-position-vertical:absolute;mso-position-vertical-relative:text;v-text-anchor:top" o:gfxdata="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" stroked="f">
+              <v:shape w14:anchorId="07CBD45C" id="Zone de texte 5" o:spid="_x0000_s1029" type="#_x0000_t202" style="position:absolute;margin-left:61.15pt;margin-top:227.65pt;width:350.4pt;height:.05pt;z-index:251668480;visibility:visible;mso-wrap-style:square;mso-wrap-distance-left:9pt;mso-wrap-distance-top:0;mso-wrap-distance-right:9pt;mso-wrap-distance-bottom:0;mso-position-horizontal:absolute;mso-position-horizontal-relative:text;mso-position-vertical:absolute;mso-position-vertical-relative:text;v-text-anchor:top" o:gfxdata="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" stroked="f">
                 <v:textbox style="mso-fit-shape-to-text:t" inset="0,0,0,0">
                   <w:txbxContent>
                     <w:p>
@@ -2157,14 +2195,27 @@
                       <w:r>
                         <w:t xml:space="preserve">Figure </w:t>
                       </w:r>
-                      <w:fldSimple w:instr=" SEQ Figure \* ARABIC ">
-                        <w:r>
-                          <w:rPr>
-                            <w:noProof/>
-                          </w:rPr>
-                          <w:t>2</w:t>
-                        </w:r>
-                      </w:fldSimple>
+                      <w:r>
+                        <w:fldChar w:fldCharType="begin"/>
+                      </w:r>
+                      <w:r>
+                        <w:instrText xml:space="preserve"> SEQ Figure \* ARABIC </w:instrText>
+                      </w:r>
+                      <w:r>
+                        <w:fldChar w:fldCharType="separate"/>
+                      </w:r>
+                      <w:r>
+                        <w:rPr>
+                          <w:noProof/>
+                        </w:rPr>
+                        <w:t>2</w:t>
+                      </w:r>
+                      <w:r>
+                        <w:rPr>
+                          <w:noProof/>
+                        </w:rPr>
+                        <w:fldChar w:fldCharType="end"/>
+                      </w:r>
                       <w:r>
                         <w:t> : Capture d’écran pour les interfaces à activer</w:t>
                       </w:r>
@@ -2183,7 +2234,7 @@
           <w:lang w:eastAsia="fr-CH"/>
         </w:rPr>
         <w:drawing>
-          <wp:anchor distT="0" distB="0" distL="114300" distR="114300" simplePos="0" relativeHeight="251664384" behindDoc="0" locked="0" layoutInCell="1" allowOverlap="1" wp14:anchorId="22BC7B48" wp14:editId="33D24B81">
+          <wp:anchor distT="0" distB="0" distL="114300" distR="114300" simplePos="0" relativeHeight="251664384" behindDoc="0" locked="0" layoutInCell="1" allowOverlap="1" wp14:anchorId="28596E03" wp14:editId="09DE4182">
             <wp:simplePos x="0" y="0"/>
             <wp:positionH relativeFrom="column">
               <wp:posOffset>776605</wp:posOffset>
@@ -2265,7 +2316,7 @@
           <w:u w:color="000000"/>
           <w:bdr w:val="none" w:sz="0" w:space="0" w:color="000000"/>
           <w:shd w:val="clear" w:color="000000" w:fill="000000"/>
-          <w:lang w:val="x-none" w:eastAsia="x-none" w:bidi="x-none"/>
+          <w:lang w:eastAsia="x-none" w:bidi="x-none"/>
         </w:rPr>
         <w:t xml:space="preserve"> </w:t>
       </w:r>
@@ -2274,7 +2325,7 @@
       <w:pPr>
         <w:pStyle w:val="Titre2"/>
       </w:pPr>
-      <w:bookmarkStart w:id="5" w:name="_Toc8052449"/>
+      <w:bookmarkStart w:id="5" w:name="_Toc8198622"/>
       <w:r>
         <w:lastRenderedPageBreak/>
         <w:t>Interpréteur Python 3</w:t>
@@ -2285,7 +2336,7 @@
       <w:pPr>
         <w:pStyle w:val="Titre3"/>
       </w:pPr>
-      <w:bookmarkStart w:id="6" w:name="_Toc8052450"/>
+      <w:bookmarkStart w:id="6" w:name="_Toc8198623"/>
       <w:r>
         <w:t>Client / Analyseur d’images</w:t>
       </w:r>
@@ -2299,7 +2350,13 @@
     </w:p>
     <w:p>
       <w:r>
-        <w:t>Les librairies suivantes sont à installer sur l’ordinateur qui va analyser l’image :</w:t>
+        <w:t>Les librairies suivantes sont à installer sur l’ordinateur qui va analyser l’image </w:t>
+      </w:r>
+      <w:r>
+        <w:t>et sur l’AlphaBot 2</w:t>
+      </w:r>
+      <w:r>
+        <w:t xml:space="preserve"> :</w:t>
       </w:r>
     </w:p>
     <w:p>
@@ -2399,11 +2456,11 @@
       <w:pPr>
         <w:pStyle w:val="Titre3"/>
       </w:pPr>
-      <w:bookmarkStart w:id="7" w:name="_Toc8052451"/>
+      <w:bookmarkStart w:id="8" w:name="_Toc8198624"/>
       <w:r>
         <w:t>Serveur / AlphaBot2</w:t>
       </w:r>
-      <w:bookmarkEnd w:id="7"/>
+      <w:bookmarkEnd w:id="8"/>
     </w:p>
     <w:p>
       <w:r>
@@ -2456,31 +2513,31 @@
       <w:pPr>
         <w:pStyle w:val="Titre1"/>
       </w:pPr>
-      <w:bookmarkStart w:id="8" w:name="_Toc8052452"/>
+      <w:bookmarkStart w:id="9" w:name="_Toc8198625"/>
       <w:r>
         <w:t>Script Python3</w:t>
-      </w:r>
-      <w:bookmarkEnd w:id="8"/>
-    </w:p>
-    <w:p>
-      <w:pPr>
-        <w:pStyle w:val="Titre2"/>
-      </w:pPr>
-      <w:bookmarkStart w:id="9" w:name="_Toc8052453"/>
-      <w:r>
-        <w:t>Utilisations des scripts</w:t>
       </w:r>
       <w:bookmarkEnd w:id="9"/>
     </w:p>
     <w:p>
       <w:pPr>
+        <w:pStyle w:val="Titre2"/>
+      </w:pPr>
+      <w:bookmarkStart w:id="10" w:name="_Toc8198626"/>
+      <w:r>
+        <w:t>Utilisations des scripts</w:t>
+      </w:r>
+      <w:bookmarkEnd w:id="10"/>
+    </w:p>
+    <w:p>
+      <w:pPr>
         <w:pStyle w:val="Titre3"/>
       </w:pPr>
-      <w:bookmarkStart w:id="10" w:name="_Toc8052454"/>
+      <w:bookmarkStart w:id="11" w:name="_Toc8198627"/>
       <w:r>
         <w:t>Mode local</w:t>
       </w:r>
-      <w:bookmarkEnd w:id="10"/>
+      <w:bookmarkEnd w:id="11"/>
     </w:p>
     <w:p>
       <w:r>
@@ -2555,11 +2612,11 @@
       <w:pPr>
         <w:pStyle w:val="Titre3"/>
       </w:pPr>
-      <w:bookmarkStart w:id="11" w:name="_Toc8052455"/>
+      <w:bookmarkStart w:id="12" w:name="_Toc8198628"/>
       <w:r>
         <w:t>Mode en ligne</w:t>
       </w:r>
-      <w:bookmarkEnd w:id="11"/>
+      <w:bookmarkEnd w:id="12"/>
     </w:p>
     <w:p>
       <w:r>
@@ -2628,6 +2685,7 @@
         <w:ind w:left="1440"/>
       </w:pPr>
       <w:r>
+        <w:lastRenderedPageBreak/>
         <w:t xml:space="preserve">python3 main.py </w:t>
       </w:r>
       <w:hyperlink r:id="rId16" w:history="1">
@@ -2643,36 +2701,60 @@
       <w:pPr>
         <w:pStyle w:val="Titre1"/>
       </w:pPr>
-      <w:bookmarkStart w:id="12" w:name="_Toc8052456"/>
-      <w:r>
-        <w:lastRenderedPageBreak/>
+      <w:bookmarkStart w:id="13" w:name="_Toc8198629"/>
+      <w:r>
         <w:t>Utilitaire</w:t>
       </w:r>
-      <w:bookmarkEnd w:id="12"/>
+      <w:bookmarkEnd w:id="13"/>
     </w:p>
     <w:p>
       <w:r>
         <w:t xml:space="preserve">Pour simplifier l’installation de l’AlphaBot2, il est possible de télécharger une image pré-faite </w:t>
       </w:r>
-      <w:hyperlink r:id="rId17" w:history="1">
-        <w:r>
-          <w:rPr>
-            <w:rStyle w:val="Lienhypertexte"/>
-          </w:rPr>
-          <w:t>ici</w:t>
-        </w:r>
-      </w:hyperlink>
+      <w:r>
+        <w:fldChar w:fldCharType="begin"/>
+      </w:r>
+      <w:r>
+        <w:instrText>HYPERLINK "https://www.github.com/Quentinfrstr/RedBallBot"</w:instrText>
+      </w:r>
+      <w:r>
+        <w:fldChar w:fldCharType="separate"/>
+      </w:r>
+      <w:r>
+        <w:rPr>
+          <w:rStyle w:val="Lienhypertexte"/>
+        </w:rPr>
+        <w:t>i</w:t>
+      </w:r>
+      <w:r>
+        <w:rPr>
+          <w:rStyle w:val="Lienhypertexte"/>
+        </w:rPr>
+        <w:t>c</w:t>
+      </w:r>
+      <w:r>
+        <w:rPr>
+          <w:rStyle w:val="Lienhypertexte"/>
+        </w:rPr>
+        <w:t>i</w:t>
+      </w:r>
+      <w:r>
+        <w:rPr>
+          <w:rStyle w:val="Lienhypertexte"/>
+        </w:rPr>
+        <w:fldChar w:fldCharType="end"/>
+      </w:r>
       <w:r>
         <w:t>. Les scripts ainsi que la documentation sont aussi disponible à cette adresse.</w:t>
       </w:r>
     </w:p>
     <w:sectPr>
-      <w:headerReference w:type="even" r:id="rId18"/>
-      <w:headerReference w:type="default" r:id="rId19"/>
-      <w:footerReference w:type="even" r:id="rId20"/>
-      <w:footerReference w:type="default" r:id="rId21"/>
-      <w:headerReference w:type="first" r:id="rId22"/>
-      <w:footerReference w:type="first" r:id="rId23"/>
+      <w:headerReference w:type="even" r:id="rId17"/>
+      <w:headerReference w:type="default" r:id="rId18"/>
+      <w:footerReference w:type="even" r:id="rId19"/>
+      <w:footerReference w:type="default" r:id="rId20"/>
+      <w:headerReference w:type="first" r:id="rId21"/>
+      <w:footerReference w:type="first" r:id="rId22"/>
       <w:pgSz w:w="12240" w:h="15840"/>
       <w:pgMar w:top="1417" w:right="1417" w:bottom="1843" w:left="1417" w:header="708" w:footer="708" w:gutter="0"/>
       <w:pgNumType w:start="0"/>
@@ -2729,6 +2811,7 @@
         <w:docPartUnique/>
       </w:docPartObj>
     </w:sdtPr>
+    <w:sdtEndPr/>
     <w:sdtContent>
       <w:sdt>
         <w:sdtPr>
@@ -2738,6 +2821,7 @@
             <w:docPartUnique/>
           </w:docPartObj>
         </w:sdtPr>
+        <w:sdtEndPr/>
         <w:sdtContent>
           <w:p>
             <w:pPr>
@@ -2781,7 +2865,7 @@
                 <w:bCs/>
                 <w:noProof/>
               </w:rPr>
-              <w:t>1</w:t>
+              <w:t>2</w:t>
             </w:r>
             <w:r>
               <w:rPr>
@@ -2861,15 +2945,13 @@
         <w:calendar w:val="gregorian"/>
       </w:date>
     </w:sdtPr>
+    <w:sdtEndPr/>
     <w:sdtContent>
       <w:p>
         <w:pPr>
           <w:pStyle w:val="Pieddepage"/>
         </w:pPr>
         <w:r>
-          <w:rPr>
-            <w:lang w:val="fr-CH"/>
-          </w:rPr>
           <w:t>07.05.2019</w:t>
         </w:r>
       </w:p>
@@ -2941,26 +3023,26 @@
         <w:footnoteRef/>
       </w:r>
       <w:r>
-        <w:t xml:space="preserve"> Si </w:t>
+        <w:t xml:space="preserve"> Si l’erreur “</w:t>
       </w:r>
       <w:proofErr w:type="spellStart"/>
       <w:r>
-        <w:t>l’erreur</w:t>
+        <w:t>Failed</w:t>
       </w:r>
       <w:proofErr w:type="spellEnd"/>
       <w:r>
-        <w:t xml:space="preserve"> “Failed building wheel for Pillow” survient, </w:t>
-      </w:r>
-      <w:r>
-        <w:t xml:space="preserve">entrez la </w:t>
+        <w:t xml:space="preserve"> building </w:t>
       </w:r>
       <w:proofErr w:type="spellStart"/>
       <w:r>
-        <w:t>commande</w:t>
+        <w:t>wheel</w:t>
       </w:r>
       <w:proofErr w:type="spellEnd"/>
       <w:r>
-        <w:t xml:space="preserve"> : </w:t>
+        <w:t xml:space="preserve"> for Pillow” survient, </w:t>
+      </w:r>
+      <w:r>
+        <w:t xml:space="preserve">entrez la commande : </w:t>
       </w:r>
       <w:proofErr w:type="spellStart"/>
       <w:r>
@@ -2968,16 +3050,31 @@
       </w:r>
       <w:proofErr w:type="spellEnd"/>
       <w:r>
-        <w:t xml:space="preserve"> apt-get install </w:t>
+        <w:t xml:space="preserve"> </w:t>
       </w:r>
       <w:proofErr w:type="spellStart"/>
       <w:r>
-        <w:t>libjpeg</w:t>
+        <w:t>apt-get</w:t>
       </w:r>
       <w:proofErr w:type="spellEnd"/>
       <w:r>
-        <w:t>-dev</w:t>
-      </w:r>
+        <w:t xml:space="preserve"> </w:t>
+      </w:r>
+      <w:proofErr w:type="spellStart"/>
+      <w:r>
+        <w:t>install</w:t>
+      </w:r>
+      <w:proofErr w:type="spellEnd"/>
+      <w:r>
+        <w:t xml:space="preserve"> </w:t>
+      </w:r>
+      <w:proofErr w:type="spellStart"/>
+      <w:r>
+        <w:t>libjpeg-dev</w:t>
+      </w:r>
+      <w:bookmarkStart w:id="7" w:name="_GoBack"/>
+      <w:bookmarkEnd w:id="7"/>
+      <w:proofErr w:type="spellEnd"/>
     </w:p>
   </w:footnote>
 </w:footnotes>
@@ -3011,19 +3108,11 @@
       </w:sdtPr>
       <w:sdtEndPr/>
       <w:sdtContent>
-        <w:proofErr w:type="spellStart"/>
         <w:r>
           <w:rPr>
             <w:rFonts w:eastAsiaTheme="majorEastAsia"/>
           </w:rPr>
-          <w:t>Préparation</w:t>
-        </w:r>
-        <w:proofErr w:type="spellEnd"/>
-        <w:r>
-          <w:rPr>
-            <w:rFonts w:eastAsiaTheme="majorEastAsia"/>
-          </w:rPr>
-          <w:t xml:space="preserve"> Alphabot2</w:t>
+          <w:t>Préparation Alphabot2</w:t>
         </w:r>
       </w:sdtContent>
     </w:sdt>
@@ -3047,6 +3136,7 @@
         <w:dataBinding w:prefixMappings="xmlns:ns0='http://purl.org/dc/elements/1.1/' xmlns:ns1='http://schemas.openxmlformats.org/package/2006/metadata/core-properties' " w:xpath="/ns1:coreProperties[1]/ns0:creator[1]" w:storeItemID="{6C3C8BC8-F283-45AE-878A-BAB7291924A1}"/>
         <w:text/>
       </w:sdtPr>
+      <w:sdtEndPr/>
       <w:sdtContent>
         <w:r>
           <w:rPr>
@@ -4679,6 +4769,7 @@
     <w:rsid w:val="002D0F4C"/>
     <w:rPr>
       <w:rFonts w:ascii="Century Gothic" w:hAnsi="Century Gothic"/>
+      <w:lang w:val="fr-CH"/>
     </w:rPr>
   </w:style>
   <w:style w:type="paragraph" w:styleId="Titre1">
@@ -5616,7 +5707,7 @@
     <w:charset w:val="00"/>
     <w:family w:val="roman"/>
     <w:pitch w:val="variable"/>
-    <w:sig w:usb0="E0002AFF" w:usb1="C0007843" w:usb2="00000009" w:usb3="00000000" w:csb0="000001FF" w:csb1="00000000"/>
+    <w:sig w:usb0="E0002EFF" w:usb1="C000785B" w:usb2="00000009" w:usb3="00000000" w:csb0="000001FF" w:csb1="00000000"/>
   </w:font>
   <w:font w:name="Courier New">
     <w:panose1 w:val="02070309020205020404"/>
@@ -5644,14 +5735,14 @@
     <w:charset w:val="00"/>
     <w:family w:val="swiss"/>
     <w:pitch w:val="variable"/>
-    <w:sig w:usb0="E0002AFF" w:usb1="4000ACFF" w:usb2="00000001" w:usb3="00000000" w:csb0="000001FF" w:csb1="00000000"/>
+    <w:sig w:usb0="E0002AFF" w:usb1="C000247B" w:usb2="00000009" w:usb3="00000000" w:csb0="000001FF" w:csb1="00000000"/>
   </w:font>
   <w:font w:name="Calibri Light">
     <w:panose1 w:val="020F0302020204030204"/>
     <w:charset w:val="00"/>
     <w:family w:val="swiss"/>
     <w:pitch w:val="variable"/>
-    <w:sig w:usb0="A0002AEF" w:usb1="4000207B" w:usb2="00000000" w:usb3="00000000" w:csb0="000001FF" w:csb1="00000000"/>
+    <w:sig w:usb0="E0002AFF" w:usb1="C000247B" w:usb2="00000009" w:usb3="00000000" w:csb0="000001FF" w:csb1="00000000"/>
   </w:font>
 </w:fonts>
 </file>
@@ -5676,8 +5767,10 @@
     <w:rsid w:val="004D065C"/>
     <w:rsid w:val="0069646C"/>
     <w:rsid w:val="006A25C5"/>
+    <w:rsid w:val="00773885"/>
     <w:rsid w:val="007E17EC"/>
     <w:rsid w:val="00850015"/>
+    <w:rsid w:val="00C809E1"/>
     <w:rsid w:val="00FF3C76"/>
   </w:rsids>
   <m:mathPr>
@@ -6467,7 +6560,7 @@
 </file>
 
 <file path=customXml/itemProps2.xml><?xml version="1.0" encoding="utf-8"?>
-<ds:datastoreItem xmlns:ds="http://schemas.openxmlformats.org/officeDocument/2006/customXml" ds:itemID="{A66E1A55-6F19-4C98-A392-4AEDDF021262}">
+<ds:datastoreItem xmlns:ds="http://schemas.openxmlformats.org/officeDocument/2006/customXml" ds:itemID="{BEE53D70-14B5-4F51-AC69-7E8AB69EFFD2}">
   <ds:schemaRefs>
     <ds:schemaRef ds:uri="http://schemas.openxmlformats.org/officeDocument/2006/bibliography"/>
   </ds:schemaRefs>

</xml_diff>